<commit_message>
Fulfilling the criteria of the brief.
Exception Handling: Ensured that the custom IncorrectActionException is defined and properly caught within the server code.
Client-Server Communication: Modified the server to handle client connections in separate threads, allowing for concurrent client interactions.
Thread Synchronization: Implemented synchronization for the shared ArrayList resource using Collections.synchronizedList to ensure thread-safe operations.
Server Termination: Ensured that the server and client exchange messages until the client sends "STOP", at which point the connection is terminated.
</commit_message>
<xml_diff>
--- a/Semester 5/Security Fundementals/Cryptography-based software solution Project/CA Group E Report.docx
+++ b/Semester 5/Security Fundementals/Cryptography-based software solution Project/CA Group E Report.docx
@@ -4442,7 +4442,23 @@
           <w:sz w:val="24"/>
           <w:szCs w:val="24"/>
         </w:rPr>
-        <w:t>This is a link to your GitHub project which contains the source code</w:t>
+        <w:t xml:space="preserve">This is a link to your GitHub project which </w:t>
+      </w:r>
+      <w:r>
+        <w:rPr>
+          <w:rFonts w:ascii="Calibri" w:hAnsi="Calibri" w:cs="Calibri"/>
+          <w:sz w:val="24"/>
+          <w:szCs w:val="24"/>
+        </w:rPr>
+        <w:t>contains</w:t>
+      </w:r>
+      <w:r>
+        <w:rPr>
+          <w:rFonts w:ascii="Calibri" w:hAnsi="Calibri" w:cs="Calibri"/>
+          <w:sz w:val="24"/>
+          <w:szCs w:val="24"/>
+        </w:rPr>
+        <w:t xml:space="preserve"> the source code</w:t>
       </w:r>
       <w:r>
         <w:rPr>
@@ -4463,85 +4479,33 @@
     </w:p>
     <w:p>
       <w:pPr>
+        <w:pStyle w:val="Normal"/>
         <w:spacing w:line="240" w:lineRule="auto"/>
         <w:rPr>
-          <w:rFonts w:ascii="Calibri" w:hAnsi="Calibri" w:cs="Calibri"/>
-          <w:sz w:val="24"/>
-          <w:szCs w:val="24"/>
-        </w:rPr>
-      </w:pPr>
-    </w:p>
-    <w:p>
-      <w:pPr>
-        <w:pStyle w:val="ListParagraph"/>
-        <w:numPr>
-          <w:ilvl w:val="0"/>
-          <w:numId w:val="50"/>
-        </w:numPr>
-        <w:spacing w:line="240" w:lineRule="auto"/>
-        <w:rPr>
-          <w:rFonts w:ascii="Calibri" w:hAnsi="Calibri" w:cs="Calibri"/>
-          <w:b/>
-          <w:bCs/>
-          <w:sz w:val="24"/>
-          <w:szCs w:val="24"/>
-        </w:rPr>
-      </w:pPr>
-      <w:r>
-        <w:rPr>
-          <w:rFonts w:ascii="Calibri" w:hAnsi="Calibri" w:cs="Calibri"/>
-          <w:b/>
-          <w:bCs/>
-          <w:sz w:val="24"/>
-          <w:szCs w:val="24"/>
-        </w:rPr>
-        <w:t>Link to the Source GitHub project (If extending existing project)</w:t>
-      </w:r>
-    </w:p>
-    <w:p>
-      <w:pPr>
-        <w:spacing w:line="240" w:lineRule="auto"/>
-        <w:rPr>
-          <w:rFonts w:ascii="Calibri" w:hAnsi="Calibri" w:cs="Calibri"/>
-          <w:sz w:val="24"/>
-          <w:szCs w:val="24"/>
-        </w:rPr>
-      </w:pPr>
-      <w:r>
-        <w:rPr>
-          <w:rFonts w:ascii="Calibri" w:hAnsi="Calibri" w:cs="Calibri"/>
-          <w:sz w:val="24"/>
-          <w:szCs w:val="24"/>
-        </w:rPr>
-        <w:t xml:space="preserve">This is a link to your GitHub project containing the original application's source code. In this case, highlight the changes in </w:t>
-      </w:r>
-      <w:r>
-        <w:rPr>
-          <w:rFonts w:ascii="Calibri" w:hAnsi="Calibri" w:cs="Calibri"/>
-          <w:sz w:val="24"/>
-          <w:szCs w:val="24"/>
-        </w:rPr>
-        <w:t xml:space="preserve">the README of your contribution in your GitHub project link of </w:t>
-      </w:r>
-      <w:r>
-        <w:rPr>
-          <w:rFonts w:ascii="Calibri" w:hAnsi="Calibri" w:cs="Calibri"/>
-          <w:sz w:val="24"/>
-          <w:szCs w:val="24"/>
-        </w:rPr>
-        <w:t>#3</w:t>
-      </w:r>
-      <w:r>
-        <w:rPr>
-          <w:rFonts w:ascii="Calibri" w:hAnsi="Calibri" w:cs="Calibri"/>
-          <w:sz w:val="24"/>
-          <w:szCs w:val="24"/>
-        </w:rPr>
-        <w:t>.</w:t>
-      </w:r>
-    </w:p>
-    <w:p>
-      <w:pPr>
+          <w:rFonts w:ascii="Calibri" w:hAnsi="Calibri" w:eastAsia="Calibri" w:cs="Calibri"/>
+          <w:noProof w:val="0"/>
+          <w:sz w:val="24"/>
+          <w:szCs w:val="24"/>
+          <w:lang w:val="en-IE"/>
+        </w:rPr>
+      </w:pPr>
+      <w:hyperlink r:id="Rb67ea44056b84afc">
+        <w:r>
+          <w:rPr>
+            <w:rStyle w:val="Hyperlink"/>
+            <w:rFonts w:ascii="Calibri" w:hAnsi="Calibri" w:eastAsia="Calibri" w:cs="Calibri"/>
+            <w:noProof w:val="0"/>
+            <w:sz w:val="24"/>
+            <w:szCs w:val="24"/>
+            <w:lang w:val="en-IE"/>
+          </w:rPr>
+          <w:t>EskandarAtrakchi/multi-format-encryption-decryption</w:t>
+        </w:r>
+      </w:hyperlink>
+    </w:p>
+    <w:p>
+      <w:pPr>
+        <w:pStyle w:val="Normal"/>
         <w:spacing w:line="240" w:lineRule="auto"/>
         <w:rPr>
           <w:rFonts w:ascii="Calibri" w:hAnsi="Calibri" w:cs="Calibri"/>

</xml_diff>